<commit_message>
Made additions to report, not on pdf yet
</commit_message>
<xml_diff>
--- a/FinalProjectReport.docx
+++ b/FinalProjectReport.docx
@@ -110,83 +110,51 @@
           <w:sz w:val="24"/>
           <w:szCs w:val="28"/>
         </w:rPr>
-        <w:t xml:space="preserve">Version 1 </w:t>
-      </w:r>
-      <w:r>
+        <w:t>Version 1 (v1): The above, with no checking of placement of other robots and boxes.</w:t>
+      </w:r>
+    </w:p>
+    <w:p>
+      <w:pPr>
+        <w:pStyle w:val="TextBody"/>
+        <w:bidi w:val="0"/>
+        <w:spacing w:lineRule="auto" w:line="480"/>
+        <w:jc w:val="left"/>
         <w:rPr>
           <w:rFonts w:ascii="FreeSerif" w:hAnsi="FreeSerif"/>
           <w:sz w:val="24"/>
           <w:szCs w:val="28"/>
         </w:rPr>
-        <w:t>(v1)</w:t>
-      </w:r>
+      </w:pPr>
       <w:r>
         <w:rPr>
           <w:rFonts w:ascii="FreeSerif" w:hAnsi="FreeSerif"/>
           <w:sz w:val="24"/>
           <w:szCs w:val="28"/>
         </w:rPr>
-        <w:t>: The above, with no checking of placement of other robots and boxes.</w:t>
-      </w:r>
-    </w:p>
-    <w:p>
-      <w:pPr>
-        <w:pStyle w:val="TextBody"/>
-        <w:bidi w:val="0"/>
-        <w:spacing w:lineRule="auto" w:line="480"/>
-        <w:jc w:val="left"/>
-        <w:rPr>
-          <w:rFonts w:ascii="FreeSerif" w:hAnsi="FreeSerif"/>
-          <w:sz w:val="24"/>
+        <w:t>Version 2 (v2): The above, now with move checking.</w:t>
+      </w:r>
+      <w:r>
+        <w:br w:type="page"/>
+      </w:r>
+    </w:p>
+    <w:p>
+      <w:pPr>
+        <w:pStyle w:val="TextBody"/>
+        <w:bidi w:val="0"/>
+        <w:spacing w:lineRule="auto" w:line="480"/>
+        <w:jc w:val="left"/>
+        <w:rPr>
+          <w:rFonts w:ascii="FreeSerif" w:hAnsi="FreeSerif"/>
+          <w:sz w:val="28"/>
           <w:szCs w:val="28"/>
         </w:rPr>
       </w:pPr>
       <w:r>
         <w:rPr>
           <w:rFonts w:ascii="FreeSerif" w:hAnsi="FreeSerif"/>
-          <w:sz w:val="24"/>
+          <w:sz w:val="28"/>
           <w:szCs w:val="28"/>
         </w:rPr>
-        <w:t xml:space="preserve">Version 2 </w:t>
-      </w:r>
-      <w:r>
-        <w:rPr>
-          <w:rFonts w:ascii="FreeSerif" w:hAnsi="FreeSerif"/>
-          <w:sz w:val="24"/>
-          <w:szCs w:val="28"/>
-        </w:rPr>
-        <w:t>(v2)</w:t>
-      </w:r>
-      <w:r>
-        <w:rPr>
-          <w:rFonts w:ascii="FreeSerif" w:hAnsi="FreeSerif"/>
-          <w:sz w:val="24"/>
-          <w:szCs w:val="28"/>
-        </w:rPr>
-        <w:t>: The above, now with move checking.</w:t>
-      </w:r>
-      <w:r>
-        <w:br w:type="page"/>
-      </w:r>
-    </w:p>
-    <w:p>
-      <w:pPr>
-        <w:pStyle w:val="TextBody"/>
-        <w:bidi w:val="0"/>
-        <w:spacing w:lineRule="auto" w:line="480"/>
-        <w:jc w:val="left"/>
-        <w:rPr>
-          <w:rFonts w:ascii="FreeSerif" w:hAnsi="FreeSerif"/>
-          <w:sz w:val="28"/>
-          <w:szCs w:val="28"/>
-        </w:rPr>
-      </w:pPr>
-      <w:r>
-        <w:rPr>
-          <w:rFonts w:ascii="FreeSerif" w:hAnsi="FreeSerif"/>
-          <w:sz w:val="28"/>
-          <w:szCs w:val="28"/>
-        </w:rPr>
         <w:t>Design &amp; Implementation:</w:t>
       </w:r>
     </w:p>
@@ -209,15 +177,7 @@
           <w:szCs w:val="24"/>
         </w:rPr>
         <w:tab/>
-        <w:t xml:space="preserve">The general premise of the initialization phase is to use uniform distributions and a random generator to provide coordinates of a possible placement of each object type. In order to </w:t>
-      </w:r>
-      <w:r>
-        <w:rPr>
-          <w:rFonts w:ascii="FreeSerif" w:hAnsi="FreeSerif"/>
-          <w:sz w:val="24"/>
-          <w:szCs w:val="24"/>
-        </w:rPr>
-        <w:t>avoid placement of objects on top of other objects, instead of using a for-loop and iterating through the required number of objects, we use a while-loop checking that the number of each object is less than that required. Each iteration a new coordinate pair is generated and checked if the location is taken. If it is not, then we place the object and “fill” the given coordinates. This occurs for doors, then boxes, and finally robots. During the initialization phase of the robots, an extra random number is found for the door it and its box should route to.</w:t>
+        <w:t>The general premise of the initialization phase is to use uniform distributions and a random generator to provide coordinates of a possible placement of each object type. In order to avoid placement of objects on top of other objects, instead of using a for-loop and iterating through the required number of objects, we use a while-loop checking that the number of each object is less than that required. Each iteration a new coordinate pair is generated and checked if the location is taken. If it is not, then we place the object and “fill” the given coordinates. This occurs for doors, then boxes, and finally robots. During the initialization phase of the robots, an extra random number is found for the door it and its box should route to.</w:t>
       </w:r>
     </w:p>
     <w:p>
@@ -285,7 +245,7 @@
           <w:szCs w:val="24"/>
         </w:rPr>
         <w:tab/>
-        <w:t>In v1, currently, robots often find themselves unable to push their box to their door ass they would have to move through their box in order to get to the position to push the box. This could be resolved by moving adding a couple of operations to move it around the box but as repathing is disabled in this version, them being unable to move was allowed.</w:t>
+        <w:t>In v1, currently, robots often find themselves unable to push their box to their door as they would have to move through their box in order to get to the position to push the box. This could be resolved by  adding a couple of operations to move it around the box but as repathing is disabled in this version, them being unable to move was allowed.</w:t>
       </w:r>
     </w:p>
     <w:p>
@@ -369,20 +329,96 @@
         <w:jc w:val="left"/>
         <w:rPr>
           <w:rFonts w:ascii="FreeSerif" w:hAnsi="FreeSerif"/>
-          <w:sz w:val="28"/>
-          <w:szCs w:val="24"/>
-        </w:rPr>
-      </w:pPr>
-      <w:r>
-        <w:rPr>
-          <w:rFonts w:ascii="FreeSerif" w:hAnsi="FreeSerif"/>
-          <w:sz w:val="28"/>
-          <w:szCs w:val="24"/>
-        </w:rPr>
-        <w:t>TBD</w:t>
-      </w:r>
-      <w:r>
-        <w:br w:type="page"/>
+          <w:sz w:val="24"/>
+          <w:szCs w:val="24"/>
+        </w:rPr>
+      </w:pPr>
+      <w:r>
+        <w:rPr>
+          <w:rFonts w:ascii="FreeSerif" w:hAnsi="FreeSerif"/>
+          <w:sz w:val="24"/>
+          <w:szCs w:val="24"/>
+        </w:rPr>
+        <w:t xml:space="preserve">- Figuring out the path planning was the first difficulty we faced, we had to draw a few grids on paper and place objects on them to create </w:t>
+      </w:r>
+      <w:r>
+        <w:rPr>
+          <w:rFonts w:ascii="FreeSerif" w:hAnsi="FreeSerif"/>
+          <w:sz w:val="24"/>
+          <w:szCs w:val="24"/>
+        </w:rPr>
+        <w:t>a good plan for movement.</w:t>
+      </w:r>
+    </w:p>
+    <w:p>
+      <w:pPr>
+        <w:pStyle w:val="TextBody"/>
+        <w:bidi w:val="0"/>
+        <w:spacing w:lineRule="auto" w:line="480"/>
+        <w:jc w:val="left"/>
+        <w:rPr>
+          <w:rFonts w:ascii="FreeSerif" w:hAnsi="FreeSerif"/>
+          <w:sz w:val="24"/>
+          <w:szCs w:val="24"/>
+        </w:rPr>
+      </w:pPr>
+      <w:r>
+        <w:rPr>
+          <w:rFonts w:ascii="FreeSerif" w:hAnsi="FreeSerif"/>
+          <w:sz w:val="24"/>
+          <w:szCs w:val="24"/>
+        </w:rPr>
+        <w:t>- To actually implement those movements we created two algorithms:</w:t>
+      </w:r>
+    </w:p>
+    <w:p>
+      <w:pPr>
+        <w:pStyle w:val="TextBody"/>
+        <w:numPr>
+          <w:ilvl w:val="0"/>
+          <w:numId w:val="1"/>
+        </w:numPr>
+        <w:bidi w:val="0"/>
+        <w:spacing w:lineRule="auto" w:line="480"/>
+        <w:jc w:val="left"/>
+        <w:rPr>
+          <w:rFonts w:ascii="FreeSerif" w:hAnsi="FreeSerif"/>
+          <w:sz w:val="24"/>
+          <w:szCs w:val="24"/>
+        </w:rPr>
+      </w:pPr>
+      <w:r>
+        <w:rPr>
+          <w:rFonts w:ascii="FreeSerif" w:hAnsi="FreeSerif"/>
+          <w:sz w:val="24"/>
+          <w:szCs w:val="24"/>
+        </w:rPr>
+        <w:t>The first would find “pushing spots” for the robots to go to from which the robot is in contact with the box and ready to push it, along with calculating the distances from the robot to its pushing spots and from the box to its door. This algorithm found these spots and the distances to them and moved the robots immediately, which posed some difficulties in debugging and wasn’t very efficient for writing the output to the outputs file.</w:t>
+      </w:r>
+    </w:p>
+    <w:p>
+      <w:pPr>
+        <w:pStyle w:val="TextBody"/>
+        <w:numPr>
+          <w:ilvl w:val="0"/>
+          <w:numId w:val="1"/>
+        </w:numPr>
+        <w:bidi w:val="0"/>
+        <w:spacing w:lineRule="auto" w:line="480"/>
+        <w:jc w:val="left"/>
+        <w:rPr>
+          <w:rFonts w:ascii="FreeSerif" w:hAnsi="FreeSerif"/>
+          <w:sz w:val="24"/>
+          <w:szCs w:val="24"/>
+        </w:rPr>
+      </w:pPr>
+      <w:r>
+        <w:rPr>
+          <w:rFonts w:ascii="FreeSerif" w:hAnsi="FreeSerif"/>
+          <w:sz w:val="24"/>
+          <w:szCs w:val="24"/>
+        </w:rPr>
+        <w:t>The second algorithm depended heavily on the first one, but instead of moving immediately it would create a list of commands for the robot to do in order to complete the job, after creating the list the robot would attempt to follow these commands to complete the job.</w:t>
       </w:r>
     </w:p>
     <w:p>
@@ -425,15 +461,90 @@
           <w:szCs w:val="24"/>
         </w:rPr>
         <w:tab/>
-        <w:t xml:space="preserve">A possible method for detecting deadlocks is to have another thread going that solely checks the state of the grid lock. If it finds that the grid lock isn’t changing at all over some period of time, it is likely due to a deadlock. Due to this being a separate thread, this detection does not require that the robot itself check that it can or cannot move. In order to implement this, we could simply create a thread to do the detection. If a deadlock is detected, a rollback could be initiated with the addition of a change of pathing. This would allow for the robots to take different times to get to their locations, likely allowing for different paths to open up, reducing the chance of encountering a deadlock. If a deadlock is encountered again, a more involved method of pathing will likely have to be involved. </w:t>
-      </w:r>
-      <w:r>
-        <w:rPr>
-          <w:rFonts w:ascii="FreeSerif" w:hAnsi="FreeSerif"/>
-          <w:sz w:val="24"/>
-          <w:szCs w:val="24"/>
-        </w:rPr>
-        <w:t>This could be that during the pushing phase, if a deadlock is detected, the robots are allowed to find a new pushing path, likely in a direction that goes against the optimal path to the door. This change of pathing would allow for blocks being pushed against each other to be reduced. A deadlock would likely still occur in the case of having multiple boxes (&gt;2 or so) collide.</w:t>
+        <w:t>A possible method for detecting deadlocks is to have another thread going that solely checks the state of the grid lock. If it finds that the grid lock isn’t changing at all over some period of time, it is likely due to a deadlock. Due to this being a separate thread, this detection does not require that the robot itself check that it can or cannot move. In order to implement this, we could simply create a thread to do the detection. If a deadlock is detected, a rollback could be initiated with the addition of a change of pathing. This would allow for the robots to take different times to get to their locations, likely allowing for different paths to open up, reducing the chance of encountering a deadlock. If a deadlock is encountered again, a more involved method of pathing will likely have to be involved. This could be that during the pushing phase, if a deadlock is detected, the robots are allowed to find a new pushing path, likely in a direction that goes against the optimal path to the door. This change of pathing would allow for blocks being pushed against each other to be reduced. A deadlock would likely still occur in the case of having multiple boxes (&gt;2 or so) collide.</w:t>
+      </w:r>
+    </w:p>
+    <w:p>
+      <w:pPr>
+        <w:pStyle w:val="TextBody"/>
+        <w:bidi w:val="0"/>
+        <w:spacing w:lineRule="auto" w:line="480" w:before="0" w:after="140"/>
+        <w:jc w:val="left"/>
+        <w:rPr>
+          <w:rFonts w:ascii="FreeSerif" w:hAnsi="FreeSerif"/>
+          <w:sz w:val="28"/>
+          <w:szCs w:val="24"/>
+        </w:rPr>
+      </w:pPr>
+      <w:r>
+        <w:rPr>
+          <w:rFonts w:ascii="FreeSerif" w:hAnsi="FreeSerif"/>
+          <w:sz w:val="28"/>
+          <w:szCs w:val="24"/>
+        </w:rPr>
+        <w:t>Common d</w:t>
+      </w:r>
+      <w:r>
+        <w:rPr>
+          <w:rFonts w:ascii="FreeSerif" w:hAnsi="FreeSerif"/>
+          <w:sz w:val="28"/>
+          <w:szCs w:val="24"/>
+        </w:rPr>
+        <w:t>eadlocks:</w:t>
+      </w:r>
+    </w:p>
+    <w:p>
+      <w:pPr>
+        <w:pStyle w:val="TextBody"/>
+        <w:numPr>
+          <w:ilvl w:val="0"/>
+          <w:numId w:val="2"/>
+        </w:numPr>
+        <w:bidi w:val="0"/>
+        <w:spacing w:lineRule="auto" w:line="480" w:before="0" w:after="140"/>
+        <w:jc w:val="left"/>
+        <w:rPr/>
+      </w:pPr>
+      <w:r>
+        <w:rPr/>
+        <w:t xml:space="preserve">Two boxes being pushed </w:t>
+      </w:r>
+      <w:r>
+        <w:rPr/>
+        <w:t>in the opposite direction from each other.</w:t>
+      </w:r>
+    </w:p>
+    <w:p>
+      <w:pPr>
+        <w:pStyle w:val="TextBody"/>
+        <w:numPr>
+          <w:ilvl w:val="0"/>
+          <w:numId w:val="2"/>
+        </w:numPr>
+        <w:bidi w:val="0"/>
+        <w:spacing w:lineRule="auto" w:line="480" w:before="0" w:after="140"/>
+        <w:jc w:val="left"/>
+        <w:rPr/>
+      </w:pPr>
+      <w:r>
+        <w:rPr/>
+        <w:t>A box being pushed hits a still box with the robot for said still box is unable to reach it because that moving box or its robot are in the way.</w:t>
+      </w:r>
+    </w:p>
+    <w:p>
+      <w:pPr>
+        <w:pStyle w:val="TextBody"/>
+        <w:bidi w:val="0"/>
+        <w:spacing w:lineRule="auto" w:line="480" w:before="0" w:after="140"/>
+        <w:jc w:val="left"/>
+        <w:rPr>
+          <w:rFonts w:ascii="FreeSerif" w:hAnsi="FreeSerif"/>
+          <w:sz w:val="28"/>
+          <w:szCs w:val="24"/>
+        </w:rPr>
+      </w:pPr>
+      <w:r>
+        <w:rPr/>
       </w:r>
     </w:p>
     <w:sectPr>
@@ -443,9 +554,417 @@
       <w:pgNumType w:fmt="decimal"/>
       <w:formProt w:val="false"/>
       <w:textDirection w:val="lrTb"/>
+      <w:docGrid w:type="default" w:linePitch="100" w:charSpace="0"/>
     </w:sectPr>
   </w:body>
 </w:document>
+</file>
+
+<file path=word/numbering.xml><?xml version="1.0" encoding="utf-8"?>
+<w:numbering xmlns:w="http://schemas.openxmlformats.org/wordprocessingml/2006/main" xmlns:o="urn:schemas-microsoft-com:office:office" xmlns:r="http://schemas.openxmlformats.org/officeDocument/2006/relationships" xmlns:v="urn:schemas-microsoft-com:vml" xmlns:mc="http://schemas.openxmlformats.org/markup-compatibility/2006" xmlns:w14="http://schemas.microsoft.com/office/word/2010/wordml" mc:Ignorable="w14">
+  <w:abstractNum w:abstractNumId="1">
+    <w:lvl w:ilvl="0">
+      <w:start w:val="1"/>
+      <w:numFmt w:val="bullet"/>
+      <w:lvlText w:val=""/>
+      <w:lvlJc w:val="left"/>
+      <w:pPr>
+        <w:tabs>
+          <w:tab w:val="num" w:pos="720"/>
+        </w:tabs>
+        <w:ind w:left="720" w:hanging="360"/>
+      </w:pPr>
+      <w:rPr>
+        <w:rFonts w:ascii="Symbol" w:hAnsi="Symbol" w:cs="Symbol" w:hint="default"/>
+      </w:rPr>
+    </w:lvl>
+    <w:lvl w:ilvl="1">
+      <w:start w:val="1"/>
+      <w:numFmt w:val="bullet"/>
+      <w:lvlText w:val=""/>
+      <w:lvlJc w:val="left"/>
+      <w:pPr>
+        <w:tabs>
+          <w:tab w:val="num" w:pos="1080"/>
+        </w:tabs>
+        <w:ind w:left="1080" w:hanging="360"/>
+      </w:pPr>
+      <w:rPr>
+        <w:rFonts w:ascii="Symbol" w:hAnsi="Symbol" w:cs="Symbol" w:hint="default"/>
+      </w:rPr>
+    </w:lvl>
+    <w:lvl w:ilvl="2">
+      <w:start w:val="1"/>
+      <w:numFmt w:val="bullet"/>
+      <w:lvlText w:val=""/>
+      <w:lvlJc w:val="left"/>
+      <w:pPr>
+        <w:tabs>
+          <w:tab w:val="num" w:pos="1440"/>
+        </w:tabs>
+        <w:ind w:left="1440" w:hanging="360"/>
+      </w:pPr>
+      <w:rPr>
+        <w:rFonts w:ascii="Symbol" w:hAnsi="Symbol" w:cs="Symbol" w:hint="default"/>
+      </w:rPr>
+    </w:lvl>
+    <w:lvl w:ilvl="3">
+      <w:start w:val="1"/>
+      <w:numFmt w:val="bullet"/>
+      <w:lvlText w:val=""/>
+      <w:lvlJc w:val="left"/>
+      <w:pPr>
+        <w:tabs>
+          <w:tab w:val="num" w:pos="1800"/>
+        </w:tabs>
+        <w:ind w:left="1800" w:hanging="360"/>
+      </w:pPr>
+      <w:rPr>
+        <w:rFonts w:ascii="Symbol" w:hAnsi="Symbol" w:cs="Symbol" w:hint="default"/>
+      </w:rPr>
+    </w:lvl>
+    <w:lvl w:ilvl="4">
+      <w:start w:val="1"/>
+      <w:numFmt w:val="bullet"/>
+      <w:lvlText w:val=""/>
+      <w:lvlJc w:val="left"/>
+      <w:pPr>
+        <w:tabs>
+          <w:tab w:val="num" w:pos="2160"/>
+        </w:tabs>
+        <w:ind w:left="2160" w:hanging="360"/>
+      </w:pPr>
+      <w:rPr>
+        <w:rFonts w:ascii="Symbol" w:hAnsi="Symbol" w:cs="Symbol" w:hint="default"/>
+      </w:rPr>
+    </w:lvl>
+    <w:lvl w:ilvl="5">
+      <w:start w:val="1"/>
+      <w:numFmt w:val="bullet"/>
+      <w:lvlText w:val=""/>
+      <w:lvlJc w:val="left"/>
+      <w:pPr>
+        <w:tabs>
+          <w:tab w:val="num" w:pos="2520"/>
+        </w:tabs>
+        <w:ind w:left="2520" w:hanging="360"/>
+      </w:pPr>
+      <w:rPr>
+        <w:rFonts w:ascii="Symbol" w:hAnsi="Symbol" w:cs="Symbol" w:hint="default"/>
+      </w:rPr>
+    </w:lvl>
+    <w:lvl w:ilvl="6">
+      <w:start w:val="1"/>
+      <w:numFmt w:val="bullet"/>
+      <w:lvlText w:val=""/>
+      <w:lvlJc w:val="left"/>
+      <w:pPr>
+        <w:tabs>
+          <w:tab w:val="num" w:pos="2880"/>
+        </w:tabs>
+        <w:ind w:left="2880" w:hanging="360"/>
+      </w:pPr>
+      <w:rPr>
+        <w:rFonts w:ascii="Symbol" w:hAnsi="Symbol" w:cs="Symbol" w:hint="default"/>
+      </w:rPr>
+    </w:lvl>
+    <w:lvl w:ilvl="7">
+      <w:start w:val="1"/>
+      <w:numFmt w:val="bullet"/>
+      <w:lvlText w:val=""/>
+      <w:lvlJc w:val="left"/>
+      <w:pPr>
+        <w:tabs>
+          <w:tab w:val="num" w:pos="3240"/>
+        </w:tabs>
+        <w:ind w:left="3240" w:hanging="360"/>
+      </w:pPr>
+      <w:rPr>
+        <w:rFonts w:ascii="Symbol" w:hAnsi="Symbol" w:cs="Symbol" w:hint="default"/>
+      </w:rPr>
+    </w:lvl>
+    <w:lvl w:ilvl="8">
+      <w:start w:val="1"/>
+      <w:numFmt w:val="bullet"/>
+      <w:lvlText w:val=""/>
+      <w:lvlJc w:val="left"/>
+      <w:pPr>
+        <w:tabs>
+          <w:tab w:val="num" w:pos="3600"/>
+        </w:tabs>
+        <w:ind w:left="3600" w:hanging="360"/>
+      </w:pPr>
+      <w:rPr>
+        <w:rFonts w:ascii="Symbol" w:hAnsi="Symbol" w:cs="Symbol" w:hint="default"/>
+      </w:rPr>
+    </w:lvl>
+  </w:abstractNum>
+  <w:abstractNum w:abstractNumId="2">
+    <w:lvl w:ilvl="0">
+      <w:start w:val="1"/>
+      <w:numFmt w:val="bullet"/>
+      <w:lvlText w:val=""/>
+      <w:lvlJc w:val="left"/>
+      <w:pPr>
+        <w:tabs>
+          <w:tab w:val="num" w:pos="720"/>
+        </w:tabs>
+        <w:ind w:left="720" w:hanging="360"/>
+      </w:pPr>
+      <w:rPr>
+        <w:rFonts w:ascii="Symbol" w:hAnsi="Symbol" w:cs="Symbol" w:hint="default"/>
+      </w:rPr>
+    </w:lvl>
+    <w:lvl w:ilvl="1">
+      <w:start w:val="1"/>
+      <w:numFmt w:val="bullet"/>
+      <w:lvlText w:val="◦"/>
+      <w:lvlJc w:val="left"/>
+      <w:pPr>
+        <w:tabs>
+          <w:tab w:val="num" w:pos="1080"/>
+        </w:tabs>
+        <w:ind w:left="1080" w:hanging="360"/>
+      </w:pPr>
+      <w:rPr>
+        <w:rFonts w:ascii="OpenSymbol" w:hAnsi="OpenSymbol" w:cs="OpenSymbol" w:hint="default"/>
+      </w:rPr>
+    </w:lvl>
+    <w:lvl w:ilvl="2">
+      <w:start w:val="1"/>
+      <w:numFmt w:val="bullet"/>
+      <w:lvlText w:val="▪"/>
+      <w:lvlJc w:val="left"/>
+      <w:pPr>
+        <w:tabs>
+          <w:tab w:val="num" w:pos="1440"/>
+        </w:tabs>
+        <w:ind w:left="1440" w:hanging="360"/>
+      </w:pPr>
+      <w:rPr>
+        <w:rFonts w:ascii="OpenSymbol" w:hAnsi="OpenSymbol" w:cs="OpenSymbol" w:hint="default"/>
+      </w:rPr>
+    </w:lvl>
+    <w:lvl w:ilvl="3">
+      <w:start w:val="1"/>
+      <w:numFmt w:val="bullet"/>
+      <w:lvlText w:val=""/>
+      <w:lvlJc w:val="left"/>
+      <w:pPr>
+        <w:tabs>
+          <w:tab w:val="num" w:pos="1800"/>
+        </w:tabs>
+        <w:ind w:left="1800" w:hanging="360"/>
+      </w:pPr>
+      <w:rPr>
+        <w:rFonts w:ascii="Symbol" w:hAnsi="Symbol" w:cs="Symbol" w:hint="default"/>
+      </w:rPr>
+    </w:lvl>
+    <w:lvl w:ilvl="4">
+      <w:start w:val="1"/>
+      <w:numFmt w:val="bullet"/>
+      <w:lvlText w:val="◦"/>
+      <w:lvlJc w:val="left"/>
+      <w:pPr>
+        <w:tabs>
+          <w:tab w:val="num" w:pos="2160"/>
+        </w:tabs>
+        <w:ind w:left="2160" w:hanging="360"/>
+      </w:pPr>
+      <w:rPr>
+        <w:rFonts w:ascii="OpenSymbol" w:hAnsi="OpenSymbol" w:cs="OpenSymbol" w:hint="default"/>
+      </w:rPr>
+    </w:lvl>
+    <w:lvl w:ilvl="5">
+      <w:start w:val="1"/>
+      <w:numFmt w:val="bullet"/>
+      <w:lvlText w:val="▪"/>
+      <w:lvlJc w:val="left"/>
+      <w:pPr>
+        <w:tabs>
+          <w:tab w:val="num" w:pos="2520"/>
+        </w:tabs>
+        <w:ind w:left="2520" w:hanging="360"/>
+      </w:pPr>
+      <w:rPr>
+        <w:rFonts w:ascii="OpenSymbol" w:hAnsi="OpenSymbol" w:cs="OpenSymbol" w:hint="default"/>
+      </w:rPr>
+    </w:lvl>
+    <w:lvl w:ilvl="6">
+      <w:start w:val="1"/>
+      <w:numFmt w:val="bullet"/>
+      <w:lvlText w:val=""/>
+      <w:lvlJc w:val="left"/>
+      <w:pPr>
+        <w:tabs>
+          <w:tab w:val="num" w:pos="2880"/>
+        </w:tabs>
+        <w:ind w:left="2880" w:hanging="360"/>
+      </w:pPr>
+      <w:rPr>
+        <w:rFonts w:ascii="Symbol" w:hAnsi="Symbol" w:cs="Symbol" w:hint="default"/>
+      </w:rPr>
+    </w:lvl>
+    <w:lvl w:ilvl="7">
+      <w:start w:val="1"/>
+      <w:numFmt w:val="bullet"/>
+      <w:lvlText w:val="◦"/>
+      <w:lvlJc w:val="left"/>
+      <w:pPr>
+        <w:tabs>
+          <w:tab w:val="num" w:pos="3240"/>
+        </w:tabs>
+        <w:ind w:left="3240" w:hanging="360"/>
+      </w:pPr>
+      <w:rPr>
+        <w:rFonts w:ascii="OpenSymbol" w:hAnsi="OpenSymbol" w:cs="OpenSymbol" w:hint="default"/>
+      </w:rPr>
+    </w:lvl>
+    <w:lvl w:ilvl="8">
+      <w:start w:val="1"/>
+      <w:numFmt w:val="bullet"/>
+      <w:lvlText w:val="▪"/>
+      <w:lvlJc w:val="left"/>
+      <w:pPr>
+        <w:tabs>
+          <w:tab w:val="num" w:pos="3600"/>
+        </w:tabs>
+        <w:ind w:left="3600" w:hanging="360"/>
+      </w:pPr>
+      <w:rPr>
+        <w:rFonts w:ascii="OpenSymbol" w:hAnsi="OpenSymbol" w:cs="OpenSymbol" w:hint="default"/>
+      </w:rPr>
+    </w:lvl>
+  </w:abstractNum>
+  <w:abstractNum w:abstractNumId="3">
+    <w:lvl w:ilvl="0">
+      <w:start w:val="1"/>
+      <w:numFmt w:val="none"/>
+      <w:suff w:val="nothing"/>
+      <w:lvlText w:val=""/>
+      <w:lvlJc w:val="left"/>
+      <w:pPr>
+        <w:tabs>
+          <w:tab w:val="num" w:pos="0"/>
+        </w:tabs>
+        <w:ind w:left="0" w:hanging="0"/>
+      </w:pPr>
+    </w:lvl>
+    <w:lvl w:ilvl="1">
+      <w:start w:val="1"/>
+      <w:numFmt w:val="none"/>
+      <w:suff w:val="nothing"/>
+      <w:lvlText w:val=""/>
+      <w:lvlJc w:val="left"/>
+      <w:pPr>
+        <w:tabs>
+          <w:tab w:val="num" w:pos="0"/>
+        </w:tabs>
+        <w:ind w:left="0" w:hanging="0"/>
+      </w:pPr>
+    </w:lvl>
+    <w:lvl w:ilvl="2">
+      <w:start w:val="1"/>
+      <w:numFmt w:val="none"/>
+      <w:suff w:val="nothing"/>
+      <w:lvlText w:val=""/>
+      <w:lvlJc w:val="left"/>
+      <w:pPr>
+        <w:tabs>
+          <w:tab w:val="num" w:pos="0"/>
+        </w:tabs>
+        <w:ind w:left="0" w:hanging="0"/>
+      </w:pPr>
+    </w:lvl>
+    <w:lvl w:ilvl="3">
+      <w:start w:val="1"/>
+      <w:numFmt w:val="none"/>
+      <w:suff w:val="nothing"/>
+      <w:lvlText w:val=""/>
+      <w:lvlJc w:val="left"/>
+      <w:pPr>
+        <w:tabs>
+          <w:tab w:val="num" w:pos="0"/>
+        </w:tabs>
+        <w:ind w:left="0" w:hanging="0"/>
+      </w:pPr>
+    </w:lvl>
+    <w:lvl w:ilvl="4">
+      <w:start w:val="1"/>
+      <w:numFmt w:val="none"/>
+      <w:suff w:val="nothing"/>
+      <w:lvlText w:val=""/>
+      <w:lvlJc w:val="left"/>
+      <w:pPr>
+        <w:tabs>
+          <w:tab w:val="num" w:pos="0"/>
+        </w:tabs>
+        <w:ind w:left="0" w:hanging="0"/>
+      </w:pPr>
+    </w:lvl>
+    <w:lvl w:ilvl="5">
+      <w:start w:val="1"/>
+      <w:numFmt w:val="none"/>
+      <w:suff w:val="nothing"/>
+      <w:lvlText w:val=""/>
+      <w:lvlJc w:val="left"/>
+      <w:pPr>
+        <w:tabs>
+          <w:tab w:val="num" w:pos="0"/>
+        </w:tabs>
+        <w:ind w:left="0" w:hanging="0"/>
+      </w:pPr>
+    </w:lvl>
+    <w:lvl w:ilvl="6">
+      <w:start w:val="1"/>
+      <w:numFmt w:val="none"/>
+      <w:suff w:val="nothing"/>
+      <w:lvlText w:val=""/>
+      <w:lvlJc w:val="left"/>
+      <w:pPr>
+        <w:tabs>
+          <w:tab w:val="num" w:pos="0"/>
+        </w:tabs>
+        <w:ind w:left="0" w:hanging="0"/>
+      </w:pPr>
+    </w:lvl>
+    <w:lvl w:ilvl="7">
+      <w:start w:val="1"/>
+      <w:numFmt w:val="none"/>
+      <w:suff w:val="nothing"/>
+      <w:lvlText w:val=""/>
+      <w:lvlJc w:val="left"/>
+      <w:pPr>
+        <w:tabs>
+          <w:tab w:val="num" w:pos="0"/>
+        </w:tabs>
+        <w:ind w:left="0" w:hanging="0"/>
+      </w:pPr>
+    </w:lvl>
+    <w:lvl w:ilvl="8">
+      <w:start w:val="1"/>
+      <w:numFmt w:val="none"/>
+      <w:suff w:val="nothing"/>
+      <w:lvlText w:val=""/>
+      <w:lvlJc w:val="left"/>
+      <w:pPr>
+        <w:tabs>
+          <w:tab w:val="num" w:pos="0"/>
+        </w:tabs>
+        <w:ind w:left="0" w:hanging="0"/>
+      </w:pPr>
+    </w:lvl>
+  </w:abstractNum>
+  <w:num w:numId="1">
+    <w:abstractNumId w:val="1"/>
+  </w:num>
+  <w:num w:numId="2">
+    <w:abstractNumId w:val="2"/>
+  </w:num>
+  <w:num w:numId="3">
+    <w:abstractNumId w:val="3"/>
+  </w:num>
+</w:numbering>
 </file>
 
 <file path=word/styles.xml><?xml version="1.0" encoding="utf-8"?>
@@ -462,7 +981,6 @@
     </w:rPrDefault>
     <w:pPrDefault>
       <w:pPr>
-        <w:widowControl/>
         <w:suppressAutoHyphens w:val="true"/>
       </w:pPr>
     </w:pPrDefault>
@@ -472,7 +990,10 @@
     <w:qFormat/>
     <w:pPr>
       <w:widowControl/>
+      <w:suppressAutoHyphens w:val="true"/>
       <w:bidi w:val="0"/>
+      <w:spacing w:before="0" w:after="0"/>
+      <w:jc w:val="left"/>
     </w:pPr>
     <w:rPr>
       <w:rFonts w:ascii="Liberation Serif" w:hAnsi="Liberation Serif" w:eastAsia="Noto Serif CJK SC" w:cs="Lohit Devanagari"/>
@@ -481,6 +1002,13 @@
       <w:sz w:val="24"/>
       <w:szCs w:val="24"/>
       <w:lang w:val="en-US" w:eastAsia="zh-CN" w:bidi="hi-IN"/>
+    </w:rPr>
+  </w:style>
+  <w:style w:type="character" w:styleId="Bullets">
+    <w:name w:val="Bullets"/>
+    <w:qFormat/>
+    <w:rPr>
+      <w:rFonts w:ascii="OpenSymbol" w:hAnsi="OpenSymbol" w:eastAsia="OpenSymbol" w:cs="OpenSymbol"/>
     </w:rPr>
   </w:style>
   <w:style w:type="paragraph" w:styleId="Heading">

</xml_diff>

<commit_message>
Made additions to report
</commit_message>
<xml_diff>
--- a/FinalProjectReport.docx
+++ b/FinalProjectReport.docx
@@ -339,15 +339,7 @@
           <w:sz w:val="24"/>
           <w:szCs w:val="24"/>
         </w:rPr>
-        <w:t xml:space="preserve">- Figuring out the path planning was the first difficulty we faced, we had to draw a few grids on paper and place objects on them to create </w:t>
-      </w:r>
-      <w:r>
-        <w:rPr>
-          <w:rFonts w:ascii="FreeSerif" w:hAnsi="FreeSerif"/>
-          <w:sz w:val="24"/>
-          <w:szCs w:val="24"/>
-        </w:rPr>
-        <w:t>a good plan for movement.</w:t>
+        <w:t>- Figuring out the path planning was the first difficulty we faced, we had to draw a few grids on paper and place objects on them to create a good plan for movement.</w:t>
       </w:r>
     </w:p>
     <w:p>
@@ -482,15 +474,7 @@
           <w:sz w:val="28"/>
           <w:szCs w:val="24"/>
         </w:rPr>
-        <w:t>Common d</w:t>
-      </w:r>
-      <w:r>
-        <w:rPr>
-          <w:rFonts w:ascii="FreeSerif" w:hAnsi="FreeSerif"/>
-          <w:sz w:val="28"/>
-          <w:szCs w:val="24"/>
-        </w:rPr>
-        <w:t>eadlocks:</w:t>
+        <w:t>Common deadlocks:</w:t>
       </w:r>
     </w:p>
     <w:p>
@@ -507,11 +491,7 @@
       </w:pPr>
       <w:r>
         <w:rPr/>
-        <w:t xml:space="preserve">Two boxes being pushed </w:t>
-      </w:r>
-      <w:r>
-        <w:rPr/>
-        <w:t>in the opposite direction from each other.</w:t>
+        <w:t>Two boxes being pushed in the opposite direction from each other.</w:t>
       </w:r>
     </w:p>
     <w:p>

</xml_diff>